<commit_message>
Updated version of the last
</commit_message>
<xml_diff>
--- a/assests/Files from MS Teams/IT Technologies - JP Completed.docx
+++ b/assests/Files from MS Teams/IT Technologies - JP Completed.docx
@@ -211,7 +211,15 @@
       </w:r>
       <w:proofErr w:type="spellEnd"/>
       <w:r>
-        <w:t xml:space="preserve"> Operation Socialist: UK’s GCHQ infiltrated the Belgacom, Belgium’s national telecom using a technique called Quantum insertion)  or </w:t>
+        <w:t xml:space="preserve"> Operation Socialist: UK’s GCHQ infiltrated the Belgacom, Belgium’s national telecom using a technique called Quantum </w:t>
+      </w:r>
+      <w:proofErr w:type="gramStart"/>
+      <w:r>
+        <w:t>insertion)  or</w:t>
+      </w:r>
+      <w:proofErr w:type="gramEnd"/>
+      <w:r>
+        <w:t xml:space="preserve"> </w:t>
       </w:r>
       <w:r>
         <w:t xml:space="preserve">ever </w:t>
@@ -222,7 +230,13 @@
     </w:p>
     <w:p>
       <w:r>
-        <w:t>Some of the most common cyber threats we face today are:</w:t>
+        <w:t>Some of the most common cyber threats we face today are</w:t>
+      </w:r>
+      <w:r>
+        <w:t xml:space="preserve"> (also see diagram 1)</w:t>
+      </w:r>
+      <w:r>
+        <w:t>:</w:t>
       </w:r>
     </w:p>
     <w:p>
@@ -776,6 +790,9 @@
         <w:t>scada</w:t>
       </w:r>
       <w:proofErr w:type="spellEnd"/>
+      <w:r>
+        <w:t xml:space="preserve"> (see diagram 2)</w:t>
+      </w:r>
     </w:p>
     <w:p>
       <w:pPr>
@@ -858,6 +875,212 @@
         <w:t>Structured Query Language is often used for communication between users and the servers. These attacks exploit improper user input sanitisation to inject lines of code into the server.</w:t>
       </w:r>
     </w:p>
+    <w:p/>
+    <w:p>
+      <w:r>
+        <w:rPr>
+          <w:noProof/>
+        </w:rPr>
+        <w:drawing>
+          <wp:inline distT="0" distB="0" distL="0" distR="0" wp14:anchorId="093EB794" wp14:editId="747D8A9B">
+            <wp:extent cx="5731510" cy="3260090"/>
+            <wp:effectExtent l="0" t="0" r="2540" b="0"/>
+            <wp:docPr id="2" name="Picture 2"/>
+            <wp:cNvGraphicFramePr>
+              <a:graphicFrameLocks xmlns:a="http://schemas.openxmlformats.org/drawingml/2006/main" noChangeAspect="1"/>
+            </wp:cNvGraphicFramePr>
+            <a:graphic xmlns:a="http://schemas.openxmlformats.org/drawingml/2006/main">
+              <a:graphicData uri="http://schemas.openxmlformats.org/drawingml/2006/picture">
+                <pic:pic xmlns:pic="http://schemas.openxmlformats.org/drawingml/2006/picture">
+                  <pic:nvPicPr>
+                    <pic:cNvPr id="0" name="Picture 2"/>
+                    <pic:cNvPicPr>
+                      <a:picLocks noChangeAspect="1" noChangeArrowheads="1"/>
+                    </pic:cNvPicPr>
+                  </pic:nvPicPr>
+                  <pic:blipFill>
+                    <a:blip r:embed="rId5">
+                      <a:extLst>
+                        <a:ext uri="{28A0092B-C50C-407E-A947-70E740481C1C}">
+                          <a14:useLocalDpi xmlns:a14="http://schemas.microsoft.com/office/drawing/2010/main" val="0"/>
+                        </a:ext>
+                      </a:extLst>
+                    </a:blip>
+                    <a:srcRect/>
+                    <a:stretch>
+                      <a:fillRect/>
+                    </a:stretch>
+                  </pic:blipFill>
+                  <pic:spPr bwMode="auto">
+                    <a:xfrm>
+                      <a:off x="0" y="0"/>
+                      <a:ext cx="5731510" cy="3260090"/>
+                    </a:xfrm>
+                    <a:prstGeom prst="rect">
+                      <a:avLst/>
+                    </a:prstGeom>
+                    <a:noFill/>
+                    <a:ln>
+                      <a:noFill/>
+                    </a:ln>
+                  </pic:spPr>
+                </pic:pic>
+              </a:graphicData>
+            </a:graphic>
+          </wp:inline>
+        </w:drawing>
+      </w:r>
+    </w:p>
+    <w:p>
+      <w:pPr>
+        <w:rPr>
+          <w:b/>
+          <w:bCs/>
+        </w:rPr>
+      </w:pPr>
+      <w:r>
+        <w:rPr>
+          <w:b/>
+          <w:bCs/>
+        </w:rPr>
+        <w:t xml:space="preserve">Diagram 1: where in the network </w:t>
+      </w:r>
+      <w:r>
+        <w:rPr>
+          <w:b/>
+          <w:bCs/>
+        </w:rPr>
+        <w:t>these</w:t>
+      </w:r>
+      <w:r>
+        <w:rPr>
+          <w:b/>
+          <w:bCs/>
+        </w:rPr>
+        <w:t xml:space="preserve"> attack</w:t>
+      </w:r>
+      <w:r>
+        <w:rPr>
+          <w:b/>
+          <w:bCs/>
+        </w:rPr>
+        <w:t>s</w:t>
+      </w:r>
+      <w:r>
+        <w:rPr>
+          <w:b/>
+          <w:bCs/>
+        </w:rPr>
+        <w:t xml:space="preserve"> </w:t>
+      </w:r>
+      <w:r>
+        <w:rPr>
+          <w:b/>
+          <w:bCs/>
+        </w:rPr>
+        <w:t>are</w:t>
+      </w:r>
+      <w:r>
+        <w:rPr>
+          <w:b/>
+          <w:bCs/>
+        </w:rPr>
+        <w:t xml:space="preserve"> implemented</w:t>
+      </w:r>
+    </w:p>
+    <w:p>
+      <w:pPr>
+        <w:rPr>
+          <w:b/>
+          <w:bCs/>
+        </w:rPr>
+      </w:pPr>
+    </w:p>
+    <w:p>
+      <w:pPr>
+        <w:rPr>
+          <w:b/>
+          <w:bCs/>
+        </w:rPr>
+      </w:pPr>
+      <w:r>
+        <w:rPr>
+          <w:noProof/>
+        </w:rPr>
+        <w:lastRenderedPageBreak/>
+        <w:drawing>
+          <wp:inline distT="0" distB="0" distL="0" distR="0" wp14:anchorId="73D23E1B" wp14:editId="0CD111DD">
+            <wp:extent cx="4411980" cy="3547232"/>
+            <wp:effectExtent l="0" t="0" r="7620" b="0"/>
+            <wp:docPr id="3" name="Picture 3"/>
+            <wp:cNvGraphicFramePr>
+              <a:graphicFrameLocks xmlns:a="http://schemas.openxmlformats.org/drawingml/2006/main" noChangeAspect="1"/>
+            </wp:cNvGraphicFramePr>
+            <a:graphic xmlns:a="http://schemas.openxmlformats.org/drawingml/2006/main">
+              <a:graphicData uri="http://schemas.openxmlformats.org/drawingml/2006/picture">
+                <pic:pic xmlns:pic="http://schemas.openxmlformats.org/drawingml/2006/picture">
+                  <pic:nvPicPr>
+                    <pic:cNvPr id="0" name="Picture 4"/>
+                    <pic:cNvPicPr>
+                      <a:picLocks noChangeAspect="1" noChangeArrowheads="1"/>
+                    </pic:cNvPicPr>
+                  </pic:nvPicPr>
+                  <pic:blipFill>
+                    <a:blip r:embed="rId6">
+                      <a:extLst>
+                        <a:ext uri="{28A0092B-C50C-407E-A947-70E740481C1C}">
+                          <a14:useLocalDpi xmlns:a14="http://schemas.microsoft.com/office/drawing/2010/main" val="0"/>
+                        </a:ext>
+                      </a:extLst>
+                    </a:blip>
+                    <a:srcRect/>
+                    <a:stretch>
+                      <a:fillRect/>
+                    </a:stretch>
+                  </pic:blipFill>
+                  <pic:spPr bwMode="auto">
+                    <a:xfrm>
+                      <a:off x="0" y="0"/>
+                      <a:ext cx="4441590" cy="3571039"/>
+                    </a:xfrm>
+                    <a:prstGeom prst="rect">
+                      <a:avLst/>
+                    </a:prstGeom>
+                    <a:noFill/>
+                    <a:ln>
+                      <a:noFill/>
+                    </a:ln>
+                  </pic:spPr>
+                </pic:pic>
+              </a:graphicData>
+            </a:graphic>
+          </wp:inline>
+        </w:drawing>
+      </w:r>
+    </w:p>
+    <w:p>
+      <w:pPr>
+        <w:rPr>
+          <w:b/>
+          <w:bCs/>
+        </w:rPr>
+      </w:pPr>
+      <w:r>
+        <w:rPr>
+          <w:b/>
+          <w:bCs/>
+        </w:rPr>
+        <w:t xml:space="preserve">Diagram 2: Critical physical infrastructure that are potential targets </w:t>
+      </w:r>
+    </w:p>
+    <w:p>
+      <w:pPr>
+        <w:rPr>
+          <w:b/>
+          <w:bCs/>
+        </w:rPr>
+      </w:pPr>
+    </w:p>
     <w:p>
       <w:r>
         <w:t>With these new, persistent threats comes the demand for technologies to counter them, that’s where the advancing technologies of cybersecurity comes in. Today we neutralised these threats with multiple faceted front</w:t>
@@ -1212,6 +1435,7 @@
           <w:b/>
           <w:bCs/>
         </w:rPr>
+        <w:lastRenderedPageBreak/>
         <w:t>Advanced Cryptography</w:t>
       </w:r>
       <w:r>
@@ -1299,7 +1523,6 @@
     </w:p>
     <w:p>
       <w:r>
-        <w:lastRenderedPageBreak/>
         <w:t>Cybersecurity is often driven by new threats being identified and the t</w:t>
       </w:r>
       <w:r>
@@ -1332,17 +1555,9 @@
       <w:r>
         <w:t xml:space="preserve">ybersecurity to focus on the hardware rather than the software. There is a need for a </w:t>
       </w:r>
-      <w:proofErr w:type="gramStart"/>
-      <w:r>
-        <w:t>dr</w:t>
-      </w:r>
-      <w:r>
-        <w:t xml:space="preserve">astic </w:t>
-      </w:r>
-      <w:r>
-        <w:t xml:space="preserve"> increase</w:t>
-      </w:r>
-      <w:proofErr w:type="gramEnd"/>
+      <w:r>
+        <w:t>drastic increase</w:t>
+      </w:r>
       <w:r>
         <w:t xml:space="preserve"> in computing performance to ensure a safer future</w:t>
       </w:r>
@@ -1353,7 +1568,7 @@
         <w:t xml:space="preserve"> </w:t>
       </w:r>
       <w:r>
-        <w:t>employing</w:t>
+        <w:t>utilising</w:t>
       </w:r>
       <w:r>
         <w:t xml:space="preserve"> more </w:t>
@@ -1368,7 +1583,13 @@
         <w:t xml:space="preserve">travelling </w:t>
       </w:r>
       <w:r>
-        <w:t>over the network. Currently</w:t>
+        <w:t>over the network</w:t>
+      </w:r>
+      <w:r>
+        <w:t xml:space="preserve"> (see diagram 3)</w:t>
+      </w:r>
+      <w:r>
+        <w:t>. Currently</w:t>
       </w:r>
       <w:r>
         <w:t>,</w:t>
@@ -1383,6 +1604,77 @@
         <w:t xml:space="preserve"> critical timeframe required. </w:t>
       </w:r>
     </w:p>
+    <w:p/>
+    <w:p>
+      <w:r>
+        <w:rPr>
+          <w:noProof/>
+        </w:rPr>
+        <w:drawing>
+          <wp:inline distT="0" distB="0" distL="0" distR="0" wp14:anchorId="7712CFA2" wp14:editId="27208E75">
+            <wp:extent cx="6081972" cy="2644775"/>
+            <wp:effectExtent l="0" t="0" r="0" b="3175"/>
+            <wp:docPr id="1" name="Picture 1"/>
+            <wp:cNvGraphicFramePr>
+              <a:graphicFrameLocks xmlns:a="http://schemas.openxmlformats.org/drawingml/2006/main" noChangeAspect="1"/>
+            </wp:cNvGraphicFramePr>
+            <a:graphic xmlns:a="http://schemas.openxmlformats.org/drawingml/2006/main">
+              <a:graphicData uri="http://schemas.openxmlformats.org/drawingml/2006/picture">
+                <pic:pic xmlns:pic="http://schemas.openxmlformats.org/drawingml/2006/picture">
+                  <pic:nvPicPr>
+                    <pic:cNvPr id="0" name="Picture 1"/>
+                    <pic:cNvPicPr>
+                      <a:picLocks noChangeAspect="1" noChangeArrowheads="1"/>
+                    </pic:cNvPicPr>
+                  </pic:nvPicPr>
+                  <pic:blipFill>
+                    <a:blip r:embed="rId7">
+                      <a:extLst>
+                        <a:ext uri="{28A0092B-C50C-407E-A947-70E740481C1C}">
+                          <a14:useLocalDpi xmlns:a14="http://schemas.microsoft.com/office/drawing/2010/main" val="0"/>
+                        </a:ext>
+                      </a:extLst>
+                    </a:blip>
+                    <a:srcRect/>
+                    <a:stretch>
+                      <a:fillRect/>
+                    </a:stretch>
+                  </pic:blipFill>
+                  <pic:spPr bwMode="auto">
+                    <a:xfrm>
+                      <a:off x="0" y="0"/>
+                      <a:ext cx="6086373" cy="2646689"/>
+                    </a:xfrm>
+                    <a:prstGeom prst="rect">
+                      <a:avLst/>
+                    </a:prstGeom>
+                    <a:noFill/>
+                    <a:ln>
+                      <a:noFill/>
+                    </a:ln>
+                  </pic:spPr>
+                </pic:pic>
+              </a:graphicData>
+            </a:graphic>
+          </wp:inline>
+        </w:drawing>
+      </w:r>
+    </w:p>
+    <w:p>
+      <w:pPr>
+        <w:rPr>
+          <w:b/>
+          <w:bCs/>
+        </w:rPr>
+      </w:pPr>
+      <w:r>
+        <w:rPr>
+          <w:b/>
+          <w:bCs/>
+        </w:rPr>
+        <w:t>Diagram 3: Deep Packet Inspection by a Firewall</w:t>
+      </w:r>
+    </w:p>
     <w:p>
       <w:r>
         <w:t xml:space="preserve">Over the next 3 years we can expect to </w:t>
@@ -1407,178 +1699,332 @@
       </w:r>
       <w:r>
         <w:t xml:space="preserve">the true potential of parallel processing, drastically increasing the computing power of the modern world. </w:t>
-      </w:r>
-    </w:p>
-    <w:p>
-      <w:r>
-        <w:t xml:space="preserve">While quantum computing is a threat to our current cybersecurity it is also the key to our cybersecurity in the future. </w:t>
-      </w:r>
-      <w:r>
-        <w:t xml:space="preserve">Our current encryption methods </w:t>
-      </w:r>
-      <w:r>
-        <w:t>would take thousands of years</w:t>
-      </w:r>
-      <w:r>
-        <w:t xml:space="preserve"> to crack with our most powerful super </w:t>
-      </w:r>
-      <w:r>
-        <w:t>computers,</w:t>
-      </w:r>
-      <w:r>
-        <w:t xml:space="preserve"> but quantum computers could crack it within </w:t>
-      </w:r>
-      <w:r>
-        <w:t xml:space="preserve">days or hours </w:t>
-      </w:r>
-      <w:r>
-        <w:t>utilising</w:t>
-      </w:r>
-      <w:r>
-        <w:t xml:space="preserve"> their powerful</w:t>
-      </w:r>
-      <w:r>
-        <w:t xml:space="preserve"> parallel processing</w:t>
-      </w:r>
-      <w:r>
-        <w:t xml:space="preserve"> capabilities</w:t>
-      </w:r>
-      <w:r>
-        <w:t>. And just like every other development in cyber security</w:t>
-      </w:r>
-      <w:r>
-        <w:t xml:space="preserve"> t</w:t>
-      </w:r>
-      <w:r>
-        <w:t xml:space="preserve">he threat helps us create the solution, one of these is </w:t>
-      </w:r>
-      <w:r>
-        <w:t xml:space="preserve">a </w:t>
-      </w:r>
-      <w:r>
-        <w:t xml:space="preserve">lattice-based encryption </w:t>
-      </w:r>
-      <w:r>
-        <w:t xml:space="preserve">method </w:t>
-      </w:r>
-      <w:r>
-        <w:t>that overcomes the issue we face with quantum computing as well as addressing ou</w:t>
-      </w:r>
-      <w:r>
-        <w:t>r</w:t>
-      </w:r>
-      <w:r>
-        <w:t xml:space="preserve"> need for more powerful computing capabilities for</w:t>
-      </w:r>
-      <w:r>
-        <w:t xml:space="preserve"> packet analysis and</w:t>
-      </w:r>
-      <w:r>
-        <w:t xml:space="preserve"> faster reaction times to threats.</w:t>
-      </w:r>
-    </w:p>
-    <w:p>
-      <w:r>
-        <w:t xml:space="preserve">In addition to this impact on encryption, quantum computing will completely overhaul our current cybersecurity technologies as classical standards with become obsolete in the post-quantum era. Other technologies to be impacted will be Machine Learning, Context-Aware Behavioural Analysis and </w:t>
-      </w:r>
-      <w:r>
-        <w:t xml:space="preserve">invention of </w:t>
-      </w:r>
-      <w:r>
-        <w:t>Quantum Random Number Generators (thought to be true random number generation in comparison to current methods).</w:t>
-      </w:r>
-    </w:p>
-    <w:p>
-      <w:r>
-        <w:t xml:space="preserve">Its hard to determine the true impact of Quantum Computing on the job market within the IT industry but there is one thing for certain, all forms of current cybersecurity will become instantly obsolete. This technology could both make certain positions redundant and create a huge reshuffling of jobs within the labour market towards the further development of Quantum computing as well as a rapid scramble to close the gap in security brought upon by the introduction of Quantum Computing </w:t>
-      </w:r>
-      <w:r>
-        <w:t>in</w:t>
-      </w:r>
-      <w:r>
-        <w:t xml:space="preserve">to </w:t>
-      </w:r>
-      <w:r>
-        <w:t xml:space="preserve">the realm </w:t>
-      </w:r>
-      <w:r>
-        <w:t>Cybersecurity.</w:t>
-      </w:r>
-    </w:p>
-    <w:p>
-      <w:r>
-        <w:t>The effects on m</w:t>
-      </w:r>
-      <w:r>
-        <w:t>yself</w:t>
-      </w:r>
-      <w:r>
-        <w:t xml:space="preserve"> and the people around me will be subtle as </w:t>
-      </w:r>
-      <w:proofErr w:type="gramStart"/>
-      <w:r>
-        <w:t>the majority of</w:t>
-      </w:r>
-      <w:proofErr w:type="gramEnd"/>
-      <w:r>
-        <w:t xml:space="preserve"> developments will be behind the scene and the introduction of Quantum Computing will be slow to minimise the potential damage to the IT industry. The short</w:t>
-      </w:r>
-      <w:r>
-        <w:t>-</w:t>
-      </w:r>
-      <w:r>
-        <w:t xml:space="preserve">term impact of this emerging technology </w:t>
-      </w:r>
-      <w:r>
-        <w:t xml:space="preserve">on myself and those around me would be the instant insecurity of our data stored with </w:t>
-      </w:r>
-      <w:r>
-        <w:t>a company or 3</w:t>
-      </w:r>
-      <w:r>
-        <w:rPr>
-          <w:vertAlign w:val="superscript"/>
-        </w:rPr>
-        <w:t>rd</w:t>
-      </w:r>
-      <w:r>
-        <w:t xml:space="preserve"> party etc</w:t>
-      </w:r>
-      <w:r>
-        <w:t>. The</w:t>
-      </w:r>
-      <w:r>
-        <w:t xml:space="preserve"> current</w:t>
-      </w:r>
-      <w:r>
-        <w:t xml:space="preserve"> forms of encryption will immediately become obsolete and leave us vulnerable to those who wield the power of quantum computing. In the long-term</w:t>
-      </w:r>
-      <w:r>
-        <w:t>,</w:t>
-      </w:r>
-      <w:r>
-        <w:t xml:space="preserve"> the overall impact will be hugely beneficial for myself, those around me and the world at large due to exceptionally secure methods of encryption</w:t>
-      </w:r>
-      <w:r>
-        <w:t xml:space="preserve"> and large processing power brought upon by Quantum Computing</w:t>
-      </w:r>
-      <w:r>
-        <w:t>. If executed correctly, the data we trust a company etc with will no longer be of concern in data breaches as the encryption methods would be far beyond the capabilities of all</w:t>
-      </w:r>
-      <w:r>
-        <w:t>,</w:t>
-      </w:r>
-      <w:r>
-        <w:t xml:space="preserve"> other than nation state actors. </w:t>
       </w:r>
     </w:p>
     <w:p/>
     <w:p/>
     <w:p/>
     <w:p/>
-    <w:p>
-      <w:r>
+    <w:p/>
+    <w:p>
+      <w:r>
+        <w:t xml:space="preserve">While quantum computing is a threat to our current cybersecurity it is also the key to our cybersecurity in the future. </w:t>
+      </w:r>
+      <w:r>
+        <w:t xml:space="preserve">Our current encryption methods </w:t>
+      </w:r>
+      <w:r>
+        <w:t>would take thousands of years</w:t>
+      </w:r>
+      <w:r>
+        <w:t xml:space="preserve"> to crack with our most powerful super </w:t>
+      </w:r>
+      <w:r>
+        <w:t>computers,</w:t>
+      </w:r>
+      <w:r>
+        <w:t xml:space="preserve"> but quantum computers could crack it within </w:t>
+      </w:r>
+      <w:r>
+        <w:t xml:space="preserve">days or hours </w:t>
+      </w:r>
+      <w:r>
+        <w:t>utilising</w:t>
+      </w:r>
+      <w:r>
+        <w:t xml:space="preserve"> their powerful</w:t>
+      </w:r>
+      <w:r>
+        <w:t xml:space="preserve"> parallel processing</w:t>
+      </w:r>
+      <w:r>
+        <w:t xml:space="preserve"> capabilities</w:t>
+      </w:r>
+      <w:r>
+        <w:t>. And just like every other development in cyber security</w:t>
+      </w:r>
+      <w:r>
+        <w:t xml:space="preserve"> t</w:t>
+      </w:r>
+      <w:r>
+        <w:t xml:space="preserve">he threat helps us create the solution, one of these is </w:t>
+      </w:r>
+      <w:r>
+        <w:t xml:space="preserve">a </w:t>
+      </w:r>
+      <w:r>
+        <w:t xml:space="preserve">lattice-based encryption </w:t>
+      </w:r>
+      <w:r>
+        <w:t>method</w:t>
+      </w:r>
+      <w:r>
+        <w:t xml:space="preserve"> (See diagram 4)</w:t>
+      </w:r>
+      <w:r>
+        <w:t xml:space="preserve"> </w:t>
+      </w:r>
+      <w:r>
+        <w:t>that overcomes the issue we face with quantum computing as well as addressing ou</w:t>
+      </w:r>
+      <w:r>
+        <w:t>r</w:t>
+      </w:r>
+      <w:r>
+        <w:t xml:space="preserve"> need for more powerful computing capabilities for</w:t>
+      </w:r>
+      <w:r>
+        <w:t xml:space="preserve"> packet analysis and</w:t>
+      </w:r>
+      <w:r>
+        <w:t xml:space="preserve"> faster reaction times to threats.</w:t>
+      </w:r>
+    </w:p>
+    <w:p>
+      <w:r>
+        <w:rPr>
+          <w:noProof/>
+        </w:rPr>
+        <w:drawing>
+          <wp:inline distT="0" distB="0" distL="0" distR="0" wp14:anchorId="45850BD2" wp14:editId="3F6E1135">
+            <wp:extent cx="4328160" cy="3210801"/>
+            <wp:effectExtent l="0" t="0" r="0" b="0"/>
+            <wp:docPr id="4" name="Picture 4" descr="Lattice-based cryptography - IBM Research - US"/>
+            <wp:cNvGraphicFramePr>
+              <a:graphicFrameLocks xmlns:a="http://schemas.openxmlformats.org/drawingml/2006/main" noChangeAspect="1"/>
+            </wp:cNvGraphicFramePr>
+            <a:graphic xmlns:a="http://schemas.openxmlformats.org/drawingml/2006/main">
+              <a:graphicData uri="http://schemas.openxmlformats.org/drawingml/2006/picture">
+                <pic:pic xmlns:pic="http://schemas.openxmlformats.org/drawingml/2006/picture">
+                  <pic:nvPicPr>
+                    <pic:cNvPr id="0" name="Picture 3" descr="Lattice-based cryptography - IBM Research - US"/>
+                    <pic:cNvPicPr>
+                      <a:picLocks noChangeAspect="1" noChangeArrowheads="1"/>
+                    </pic:cNvPicPr>
+                  </pic:nvPicPr>
+                  <pic:blipFill>
+                    <a:blip r:embed="rId8">
+                      <a:extLst>
+                        <a:ext uri="{28A0092B-C50C-407E-A947-70E740481C1C}">
+                          <a14:useLocalDpi xmlns:a14="http://schemas.microsoft.com/office/drawing/2010/main" val="0"/>
+                        </a:ext>
+                      </a:extLst>
+                    </a:blip>
+                    <a:srcRect/>
+                    <a:stretch>
+                      <a:fillRect/>
+                    </a:stretch>
+                  </pic:blipFill>
+                  <pic:spPr bwMode="auto">
+                    <a:xfrm>
+                      <a:off x="0" y="0"/>
+                      <a:ext cx="4359251" cy="3233866"/>
+                    </a:xfrm>
+                    <a:prstGeom prst="rect">
+                      <a:avLst/>
+                    </a:prstGeom>
+                    <a:noFill/>
+                    <a:ln>
+                      <a:noFill/>
+                    </a:ln>
+                  </pic:spPr>
+                </pic:pic>
+              </a:graphicData>
+            </a:graphic>
+          </wp:inline>
+        </w:drawing>
+      </w:r>
+    </w:p>
+    <w:p>
+      <w:pPr>
+        <w:rPr>
+          <w:b/>
+          <w:bCs/>
+        </w:rPr>
+      </w:pPr>
+      <w:r>
+        <w:rPr>
+          <w:b/>
+          <w:bCs/>
+        </w:rPr>
+        <w:t>Diagram 4: Lattice-base Encryption</w:t>
+      </w:r>
+    </w:p>
+    <w:p>
+      <w:r>
+        <w:t xml:space="preserve">In addition to this impact on encryption, quantum computing will completely overhaul our current cybersecurity technologies as classical standards with become obsolete in the post-quantum era. Other technologies to be impacted will be Machine Learning, Context-Aware Behavioural Analysis and </w:t>
+      </w:r>
+      <w:r>
+        <w:t xml:space="preserve">invention of </w:t>
+      </w:r>
+      <w:r>
+        <w:t>Quantum Random Number Generators (thought to be true random number generation in comparison to current methods).</w:t>
+      </w:r>
+    </w:p>
+    <w:p>
+      <w:proofErr w:type="spellStart"/>
+      <w:r>
+        <w:t>Its</w:t>
+      </w:r>
+      <w:proofErr w:type="spellEnd"/>
+      <w:r>
+        <w:t xml:space="preserve"> hard to determine the true impact of Quantum Computing on the job market within the IT industry but there is one thing for certain, all forms of current cybersecurity will become instantly obsolete. This technology could both make certain positions redundant and create a huge reshuffling of jobs within the labour market towards the further development of Quantum computing as well as a rapid scramble to close the gap in security brought upon by the introduction of Quantum Computing </w:t>
+      </w:r>
+      <w:r>
+        <w:t>in</w:t>
+      </w:r>
+      <w:r>
+        <w:t xml:space="preserve">to </w:t>
+      </w:r>
+      <w:r>
+        <w:t xml:space="preserve">the realm </w:t>
+      </w:r>
+      <w:r>
+        <w:t>Cybersecurity.</w:t>
+      </w:r>
+    </w:p>
+    <w:p/>
+    <w:p>
+      <w:r>
+        <w:rPr>
+          <w:noProof/>
+        </w:rPr>
         <w:lastRenderedPageBreak/>
+        <w:drawing>
+          <wp:inline distT="0" distB="0" distL="0" distR="0" wp14:anchorId="5013BA1C" wp14:editId="00BF4370">
+            <wp:extent cx="5147863" cy="2895600"/>
+            <wp:effectExtent l="0" t="0" r="0" b="0"/>
+            <wp:docPr id="6" name="Picture 6"/>
+            <wp:cNvGraphicFramePr>
+              <a:graphicFrameLocks xmlns:a="http://schemas.openxmlformats.org/drawingml/2006/main" noChangeAspect="1"/>
+            </wp:cNvGraphicFramePr>
+            <a:graphic xmlns:a="http://schemas.openxmlformats.org/drawingml/2006/main">
+              <a:graphicData uri="http://schemas.openxmlformats.org/drawingml/2006/picture">
+                <pic:pic xmlns:pic="http://schemas.openxmlformats.org/drawingml/2006/picture">
+                  <pic:nvPicPr>
+                    <pic:cNvPr id="0" name="Picture 10"/>
+                    <pic:cNvPicPr>
+                      <a:picLocks noChangeAspect="1" noChangeArrowheads="1"/>
+                    </pic:cNvPicPr>
+                  </pic:nvPicPr>
+                  <pic:blipFill>
+                    <a:blip r:embed="rId9" cstate="print">
+                      <a:extLst>
+                        <a:ext uri="{28A0092B-C50C-407E-A947-70E740481C1C}">
+                          <a14:useLocalDpi xmlns:a14="http://schemas.microsoft.com/office/drawing/2010/main" val="0"/>
+                        </a:ext>
+                      </a:extLst>
+                    </a:blip>
+                    <a:srcRect/>
+                    <a:stretch>
+                      <a:fillRect/>
+                    </a:stretch>
+                  </pic:blipFill>
+                  <pic:spPr bwMode="auto">
+                    <a:xfrm>
+                      <a:off x="0" y="0"/>
+                      <a:ext cx="5170891" cy="2908553"/>
+                    </a:xfrm>
+                    <a:prstGeom prst="rect">
+                      <a:avLst/>
+                    </a:prstGeom>
+                    <a:noFill/>
+                    <a:ln>
+                      <a:noFill/>
+                    </a:ln>
+                  </pic:spPr>
+                </pic:pic>
+              </a:graphicData>
+            </a:graphic>
+          </wp:inline>
+        </w:drawing>
+      </w:r>
+    </w:p>
+    <w:p>
+      <w:pPr>
+        <w:rPr>
+          <w:b/>
+          <w:bCs/>
+        </w:rPr>
+      </w:pPr>
+      <w:r>
+        <w:rPr>
+          <w:b/>
+          <w:bCs/>
+        </w:rPr>
+        <w:t>Image 1: IMB’s 50 qubit Quantum Computer without its cover</w:t>
+      </w:r>
+    </w:p>
+    <w:p/>
+    <w:p>
+      <w:r>
+        <w:t>The effects on m</w:t>
+      </w:r>
+      <w:r>
+        <w:t>yself</w:t>
+      </w:r>
+      <w:r>
+        <w:t xml:space="preserve"> and the people around me will be subtle as </w:t>
+      </w:r>
+      <w:proofErr w:type="gramStart"/>
+      <w:r>
+        <w:t>the majority of</w:t>
+      </w:r>
+      <w:proofErr w:type="gramEnd"/>
+      <w:r>
+        <w:t xml:space="preserve"> developments will be behind the scene and the introduction of Quantum Computing will be slow to minimise the potential damage to the IT industry. The short</w:t>
+      </w:r>
+      <w:r>
+        <w:t>-</w:t>
+      </w:r>
+      <w:r>
+        <w:t xml:space="preserve">term impact of this emerging technology </w:t>
+      </w:r>
+      <w:r>
+        <w:t xml:space="preserve">on myself and those around me would be the instant insecurity of our data stored with </w:t>
+      </w:r>
+      <w:r>
+        <w:t>a company or 3</w:t>
+      </w:r>
+      <w:r>
+        <w:rPr>
+          <w:vertAlign w:val="superscript"/>
+        </w:rPr>
+        <w:t>rd</w:t>
+      </w:r>
+      <w:r>
+        <w:t xml:space="preserve"> party etc</w:t>
+      </w:r>
+      <w:r>
+        <w:t>. The</w:t>
+      </w:r>
+      <w:r>
+        <w:t xml:space="preserve"> current</w:t>
+      </w:r>
+      <w:r>
+        <w:t xml:space="preserve"> forms of encryption will immediately become obsolete and leave us vulnerable to those who wield the power of quantum computing. In the long-term</w:t>
+      </w:r>
+      <w:r>
+        <w:t>,</w:t>
+      </w:r>
+      <w:r>
+        <w:t xml:space="preserve"> the overall impact will be hugely beneficial for myself, those around me and the world at large due to exceptionally secure methods of encryption</w:t>
+      </w:r>
+      <w:r>
+        <w:t xml:space="preserve"> and large processing power brought upon by Quantum Computing</w:t>
+      </w:r>
+      <w:r>
+        <w:t>. If executed correctly, the data we trust a company etc with will no longer be of concern in data breaches as the encryption methods would be far beyond the capabilities of all</w:t>
+      </w:r>
+      <w:r>
+        <w:t>,</w:t>
+      </w:r>
+      <w:r>
+        <w:t xml:space="preserve"> other than nation state actors. </w:t>
+      </w:r>
+    </w:p>
+    <w:p>
+      <w:r>
         <w:t xml:space="preserve">A concern of this technology is that its todays version of the atom bomb, a technology that could put the mass at risk initially, we have no idea what will entail when we open this box and it </w:t>
       </w:r>
       <w:r>
@@ -1614,6 +2060,8 @@
     </w:p>
     <w:p/>
     <w:p/>
+    <w:p/>
+    <w:p/>
     <w:p>
       <w:pPr>
         <w:rPr>
@@ -1860,6 +2308,15 @@
       </w:r>
     </w:p>
     <w:p>
+      <w:pPr>
+        <w:rPr>
+          <w:rFonts w:ascii="Open Sans" w:hAnsi="Open Sans" w:cs="Open Sans"/>
+          <w:color w:val="000000"/>
+          <w:sz w:val="20"/>
+          <w:szCs w:val="20"/>
+          <w:shd w:val="clear" w:color="auto" w:fill="FFFFFF"/>
+        </w:rPr>
+      </w:pPr>
       <w:proofErr w:type="spellStart"/>
       <w:r>
         <w:rPr>
@@ -1947,6 +2404,366 @@
           <w:shd w:val="clear" w:color="auto" w:fill="FFFFFF"/>
         </w:rPr>
         <w:t>, 9(3).</w:t>
+      </w:r>
+    </w:p>
+    <w:p>
+      <w:pPr>
+        <w:rPr>
+          <w:rFonts w:ascii="Open Sans" w:hAnsi="Open Sans" w:cs="Open Sans"/>
+          <w:color w:val="000000"/>
+          <w:sz w:val="20"/>
+          <w:szCs w:val="20"/>
+          <w:shd w:val="clear" w:color="auto" w:fill="FFFFFF"/>
+        </w:rPr>
+      </w:pPr>
+      <w:r>
+        <w:rPr>
+          <w:rFonts w:ascii="Open Sans" w:hAnsi="Open Sans" w:cs="Open Sans"/>
+          <w:color w:val="000000"/>
+          <w:sz w:val="20"/>
+          <w:szCs w:val="20"/>
+          <w:shd w:val="clear" w:color="auto" w:fill="FFFFFF"/>
+        </w:rPr>
+        <w:t>Daimler.com. 2020. </w:t>
+      </w:r>
+      <w:r>
+        <w:rPr>
+          <w:rFonts w:ascii="Open Sans" w:hAnsi="Open Sans" w:cs="Open Sans"/>
+          <w:i/>
+          <w:iCs/>
+          <w:color w:val="000000"/>
+          <w:sz w:val="20"/>
+          <w:szCs w:val="20"/>
+          <w:shd w:val="clear" w:color="auto" w:fill="FFFFFF"/>
+        </w:rPr>
+        <w:t>Browser Update Needed | Daimler</w:t>
+      </w:r>
+      <w:r>
+        <w:rPr>
+          <w:rFonts w:ascii="Open Sans" w:hAnsi="Open Sans" w:cs="Open Sans"/>
+          <w:color w:val="000000"/>
+          <w:sz w:val="20"/>
+          <w:szCs w:val="20"/>
+          <w:shd w:val="clear" w:color="auto" w:fill="FFFFFF"/>
+        </w:rPr>
+        <w:t>. [online] Available at: &lt;https://www.daimler.com/magazine/technology-innovation/quantum-computers-future-daimler-google-ibm-technology.html&gt; [Accessed 12 April 2020].</w:t>
+      </w:r>
+    </w:p>
+    <w:p>
+      <w:pPr>
+        <w:rPr>
+          <w:rFonts w:ascii="Open Sans" w:hAnsi="Open Sans" w:cs="Open Sans"/>
+          <w:color w:val="000000"/>
+          <w:sz w:val="20"/>
+          <w:szCs w:val="20"/>
+          <w:shd w:val="clear" w:color="auto" w:fill="FFFFFF"/>
+        </w:rPr>
+      </w:pPr>
+      <w:r>
+        <w:rPr>
+          <w:rFonts w:ascii="Open Sans" w:hAnsi="Open Sans" w:cs="Open Sans"/>
+          <w:color w:val="000000"/>
+          <w:sz w:val="20"/>
+          <w:szCs w:val="20"/>
+          <w:shd w:val="clear" w:color="auto" w:fill="FFFFFF"/>
+        </w:rPr>
+        <w:t>Research.ibm.com. 2020. </w:t>
+      </w:r>
+      <w:r>
+        <w:rPr>
+          <w:rFonts w:ascii="Open Sans" w:hAnsi="Open Sans" w:cs="Open Sans"/>
+          <w:i/>
+          <w:iCs/>
+          <w:color w:val="000000"/>
+          <w:sz w:val="20"/>
+          <w:szCs w:val="20"/>
+          <w:shd w:val="clear" w:color="auto" w:fill="FFFFFF"/>
+        </w:rPr>
+        <w:t>Lattice-Based Cryptography - IBM Research - US</w:t>
+      </w:r>
+      <w:r>
+        <w:rPr>
+          <w:rFonts w:ascii="Open Sans" w:hAnsi="Open Sans" w:cs="Open Sans"/>
+          <w:color w:val="000000"/>
+          <w:sz w:val="20"/>
+          <w:szCs w:val="20"/>
+          <w:shd w:val="clear" w:color="auto" w:fill="FFFFFF"/>
+        </w:rPr>
+        <w:t>. [online] Available at: &lt;https://www.research.ibm.com/5-in-5/lattice-cryptography/&gt; [Accessed 12 April 2020].</w:t>
+      </w:r>
+    </w:p>
+    <w:p>
+      <w:pPr>
+        <w:rPr>
+          <w:rFonts w:ascii="Open Sans" w:hAnsi="Open Sans" w:cs="Open Sans"/>
+          <w:color w:val="000000"/>
+          <w:sz w:val="20"/>
+          <w:szCs w:val="20"/>
+          <w:shd w:val="clear" w:color="auto" w:fill="FFFFFF"/>
+        </w:rPr>
+      </w:pPr>
+      <w:r>
+        <w:rPr>
+          <w:rFonts w:ascii="Open Sans" w:hAnsi="Open Sans" w:cs="Open Sans"/>
+          <w:color w:val="000000"/>
+          <w:sz w:val="20"/>
+          <w:szCs w:val="20"/>
+          <w:shd w:val="clear" w:color="auto" w:fill="FFFFFF"/>
+        </w:rPr>
+        <w:t>En.wikipedia.org. 2020. </w:t>
+      </w:r>
+      <w:r>
+        <w:rPr>
+          <w:rFonts w:ascii="Open Sans" w:hAnsi="Open Sans" w:cs="Open Sans"/>
+          <w:i/>
+          <w:iCs/>
+          <w:color w:val="000000"/>
+          <w:sz w:val="20"/>
+          <w:szCs w:val="20"/>
+          <w:shd w:val="clear" w:color="auto" w:fill="FFFFFF"/>
+        </w:rPr>
+        <w:t>Deep Packet Inspection</w:t>
+      </w:r>
+      <w:r>
+        <w:rPr>
+          <w:rFonts w:ascii="Open Sans" w:hAnsi="Open Sans" w:cs="Open Sans"/>
+          <w:color w:val="000000"/>
+          <w:sz w:val="20"/>
+          <w:szCs w:val="20"/>
+          <w:shd w:val="clear" w:color="auto" w:fill="FFFFFF"/>
+        </w:rPr>
+        <w:t>. [online] Available at: &lt;https://en.wikipedia.org/wiki/Deep_packet_inspection#/media/File:SSL_Deep_Inspection_Explanation.svg&gt; [Accessed 12 April 2020].</w:t>
+      </w:r>
+    </w:p>
+    <w:p>
+      <w:pPr>
+        <w:rPr>
+          <w:rFonts w:ascii="Open Sans" w:hAnsi="Open Sans" w:cs="Open Sans"/>
+          <w:color w:val="000000"/>
+          <w:sz w:val="20"/>
+          <w:szCs w:val="20"/>
+          <w:shd w:val="clear" w:color="auto" w:fill="FFFFFF"/>
+        </w:rPr>
+      </w:pPr>
+      <w:r>
+        <w:rPr>
+          <w:rFonts w:ascii="Open Sans" w:hAnsi="Open Sans" w:cs="Open Sans"/>
+          <w:color w:val="000000"/>
+          <w:sz w:val="20"/>
+          <w:szCs w:val="20"/>
+          <w:shd w:val="clear" w:color="auto" w:fill="FFFFFF"/>
+        </w:rPr>
+        <w:t xml:space="preserve">Create a culture of innovation with </w:t>
+      </w:r>
+      <w:proofErr w:type="spellStart"/>
+      <w:r>
+        <w:rPr>
+          <w:rFonts w:ascii="Open Sans" w:hAnsi="Open Sans" w:cs="Open Sans"/>
+          <w:color w:val="000000"/>
+          <w:sz w:val="20"/>
+          <w:szCs w:val="20"/>
+          <w:shd w:val="clear" w:color="auto" w:fill="FFFFFF"/>
+        </w:rPr>
+        <w:t>IIoT</w:t>
+      </w:r>
+      <w:proofErr w:type="spellEnd"/>
+      <w:r>
+        <w:rPr>
+          <w:rFonts w:ascii="Open Sans" w:hAnsi="Open Sans" w:cs="Open Sans"/>
+          <w:color w:val="000000"/>
+          <w:sz w:val="20"/>
+          <w:szCs w:val="20"/>
+          <w:shd w:val="clear" w:color="auto" w:fill="FFFFFF"/>
+        </w:rPr>
+        <w:t xml:space="preserve"> </w:t>
+      </w:r>
+      <w:proofErr w:type="gramStart"/>
+      <w:r>
+        <w:rPr>
+          <w:rFonts w:ascii="Open Sans" w:hAnsi="Open Sans" w:cs="Open Sans"/>
+          <w:color w:val="000000"/>
+          <w:sz w:val="20"/>
+          <w:szCs w:val="20"/>
+          <w:shd w:val="clear" w:color="auto" w:fill="FFFFFF"/>
+        </w:rPr>
+        <w:t>World!.</w:t>
+      </w:r>
+      <w:proofErr w:type="gramEnd"/>
+      <w:r>
+        <w:rPr>
+          <w:rFonts w:ascii="Open Sans" w:hAnsi="Open Sans" w:cs="Open Sans"/>
+          <w:color w:val="000000"/>
+          <w:sz w:val="20"/>
+          <w:szCs w:val="20"/>
+          <w:shd w:val="clear" w:color="auto" w:fill="FFFFFF"/>
+        </w:rPr>
+        <w:t xml:space="preserve"> 2020. </w:t>
+      </w:r>
+      <w:r>
+        <w:rPr>
+          <w:rFonts w:ascii="Open Sans" w:hAnsi="Open Sans" w:cs="Open Sans"/>
+          <w:i/>
+          <w:iCs/>
+          <w:color w:val="000000"/>
+          <w:sz w:val="20"/>
+          <w:szCs w:val="20"/>
+          <w:shd w:val="clear" w:color="auto" w:fill="FFFFFF"/>
+        </w:rPr>
+        <w:t xml:space="preserve">ICS/SCADA Security – Create A Culture Of Innovation With </w:t>
+      </w:r>
+      <w:proofErr w:type="spellStart"/>
+      <w:r>
+        <w:rPr>
+          <w:rFonts w:ascii="Open Sans" w:hAnsi="Open Sans" w:cs="Open Sans"/>
+          <w:i/>
+          <w:iCs/>
+          <w:color w:val="000000"/>
+          <w:sz w:val="20"/>
+          <w:szCs w:val="20"/>
+          <w:shd w:val="clear" w:color="auto" w:fill="FFFFFF"/>
+        </w:rPr>
+        <w:t>Iiot</w:t>
+      </w:r>
+      <w:proofErr w:type="spellEnd"/>
+      <w:r>
+        <w:rPr>
+          <w:rFonts w:ascii="Open Sans" w:hAnsi="Open Sans" w:cs="Open Sans"/>
+          <w:i/>
+          <w:iCs/>
+          <w:color w:val="000000"/>
+          <w:sz w:val="20"/>
+          <w:szCs w:val="20"/>
+          <w:shd w:val="clear" w:color="auto" w:fill="FFFFFF"/>
+        </w:rPr>
+        <w:t xml:space="preserve"> </w:t>
+      </w:r>
+      <w:proofErr w:type="gramStart"/>
+      <w:r>
+        <w:rPr>
+          <w:rFonts w:ascii="Open Sans" w:hAnsi="Open Sans" w:cs="Open Sans"/>
+          <w:i/>
+          <w:iCs/>
+          <w:color w:val="000000"/>
+          <w:sz w:val="20"/>
+          <w:szCs w:val="20"/>
+          <w:shd w:val="clear" w:color="auto" w:fill="FFFFFF"/>
+        </w:rPr>
+        <w:t>World!</w:t>
+      </w:r>
+      <w:r>
+        <w:rPr>
+          <w:rFonts w:ascii="Open Sans" w:hAnsi="Open Sans" w:cs="Open Sans"/>
+          <w:color w:val="000000"/>
+          <w:sz w:val="20"/>
+          <w:szCs w:val="20"/>
+          <w:shd w:val="clear" w:color="auto" w:fill="FFFFFF"/>
+        </w:rPr>
+        <w:t>.</w:t>
+      </w:r>
+      <w:proofErr w:type="gramEnd"/>
+      <w:r>
+        <w:rPr>
+          <w:rFonts w:ascii="Open Sans" w:hAnsi="Open Sans" w:cs="Open Sans"/>
+          <w:color w:val="000000"/>
+          <w:sz w:val="20"/>
+          <w:szCs w:val="20"/>
+          <w:shd w:val="clear" w:color="auto" w:fill="FFFFFF"/>
+        </w:rPr>
+        <w:t xml:space="preserve"> [online] Available at: &lt;https://iiot-world.com/cybersecurity/page/2/&gt; [Accessed 12 April 2020].</w:t>
+      </w:r>
+    </w:p>
+    <w:p>
+      <w:proofErr w:type="spellStart"/>
+      <w:r>
+        <w:rPr>
+          <w:rFonts w:ascii="Open Sans" w:hAnsi="Open Sans" w:cs="Open Sans"/>
+          <w:color w:val="000000"/>
+          <w:sz w:val="20"/>
+          <w:szCs w:val="20"/>
+          <w:shd w:val="clear" w:color="auto" w:fill="FFFFFF"/>
+        </w:rPr>
+        <w:t>Kardon</w:t>
+      </w:r>
+      <w:proofErr w:type="spellEnd"/>
+      <w:r>
+        <w:rPr>
+          <w:rFonts w:ascii="Open Sans" w:hAnsi="Open Sans" w:cs="Open Sans"/>
+          <w:color w:val="000000"/>
+          <w:sz w:val="20"/>
+          <w:szCs w:val="20"/>
+          <w:shd w:val="clear" w:color="auto" w:fill="FFFFFF"/>
+        </w:rPr>
+        <w:t>, L., 2020. </w:t>
+      </w:r>
+      <w:r>
+        <w:rPr>
+          <w:rFonts w:ascii="Open Sans" w:hAnsi="Open Sans" w:cs="Open Sans"/>
+          <w:i/>
+          <w:iCs/>
+          <w:color w:val="000000"/>
+          <w:sz w:val="20"/>
+          <w:szCs w:val="20"/>
+          <w:shd w:val="clear" w:color="auto" w:fill="FFFFFF"/>
+        </w:rPr>
+        <w:t xml:space="preserve">The 6 Types </w:t>
+      </w:r>
+      <w:proofErr w:type="gramStart"/>
+      <w:r>
+        <w:rPr>
+          <w:rFonts w:ascii="Open Sans" w:hAnsi="Open Sans" w:cs="Open Sans"/>
+          <w:i/>
+          <w:iCs/>
+          <w:color w:val="000000"/>
+          <w:sz w:val="20"/>
+          <w:szCs w:val="20"/>
+          <w:shd w:val="clear" w:color="auto" w:fill="FFFFFF"/>
+        </w:rPr>
+        <w:t>Of</w:t>
+      </w:r>
+      <w:proofErr w:type="gramEnd"/>
+      <w:r>
+        <w:rPr>
+          <w:rFonts w:ascii="Open Sans" w:hAnsi="Open Sans" w:cs="Open Sans"/>
+          <w:i/>
+          <w:iCs/>
+          <w:color w:val="000000"/>
+          <w:sz w:val="20"/>
+          <w:szCs w:val="20"/>
+          <w:shd w:val="clear" w:color="auto" w:fill="FFFFFF"/>
+        </w:rPr>
+        <w:t xml:space="preserve"> Cyber Attacks To Protect Against In 2019</w:t>
+      </w:r>
+      <w:r>
+        <w:rPr>
+          <w:rFonts w:ascii="Open Sans" w:hAnsi="Open Sans" w:cs="Open Sans"/>
+          <w:color w:val="000000"/>
+          <w:sz w:val="20"/>
+          <w:szCs w:val="20"/>
+          <w:shd w:val="clear" w:color="auto" w:fill="FFFFFF"/>
+        </w:rPr>
+        <w:t xml:space="preserve">. [online] </w:t>
+      </w:r>
+      <w:proofErr w:type="spellStart"/>
+      <w:r>
+        <w:rPr>
+          <w:rFonts w:ascii="Open Sans" w:hAnsi="Open Sans" w:cs="Open Sans"/>
+          <w:color w:val="000000"/>
+          <w:sz w:val="20"/>
+          <w:szCs w:val="20"/>
+          <w:shd w:val="clear" w:color="auto" w:fill="FFFFFF"/>
+        </w:rPr>
+        <w:t>Pagely</w:t>
+      </w:r>
+      <w:proofErr w:type="spellEnd"/>
+      <w:r>
+        <w:rPr>
+          <w:rFonts w:ascii="Open Sans" w:hAnsi="Open Sans" w:cs="Open Sans"/>
+          <w:color w:val="000000"/>
+          <w:sz w:val="20"/>
+          <w:szCs w:val="20"/>
+          <w:shd w:val="clear" w:color="auto" w:fill="FFFFFF"/>
+        </w:rPr>
+        <w:t>®. Available at: &lt;https://pagely.com/blog/cyber-attacks-in-2018/&gt; [Accessed 12 April 2020].</w:t>
       </w:r>
     </w:p>
     <w:sectPr>

</xml_diff>